<commit_message>
UPDATED SQL CODING CHALLENGE
</commit_message>
<xml_diff>
--- a/Hexaware - SQL CODING CHALLENGE.docx
+++ b/Hexaware - SQL CODING CHALLENGE.docx
@@ -37,24 +37,964 @@
           <w:lang w:val="en-US"/>
         </w:rPr>
       </w:pPr>
-      <w:proofErr w:type="gramStart"/>
       <w:r>
         <w:rPr>
           <w:lang w:val="en-US"/>
         </w:rPr>
-        <w:t>NAME:JEFFRY</w:t>
-      </w:r>
-      <w:proofErr w:type="gramEnd"/>
-      <w:r>
-        <w:rPr>
+        <w:t>NAME:JEFFRY JOSHUVA AMALAN</w:t>
+      </w:r>
+    </w:p>
+    <w:p>
+      <w:pPr>
+        <w:rPr>
+          <w:b/>
+          <w:bCs/>
           <w:lang w:val="en-US"/>
         </w:rPr>
-        <w:t xml:space="preserve"> JOSHUVA AMALAN</w:t>
+      </w:pPr>
+      <w:r>
+        <w:rPr>
+          <w:b/>
+          <w:bCs/>
+          <w:lang w:val="en-US"/>
+        </w:rPr>
+        <w:t>Creating a database:</w:t>
+      </w:r>
+    </w:p>
+    <w:p>
+      <w:r>
+        <w:t>create database Ecommerce</w:t>
+      </w:r>
+    </w:p>
+    <w:p>
+      <w:pPr>
+        <w:rPr>
+          <w:b/>
+          <w:bCs/>
+        </w:rPr>
+      </w:pPr>
+      <w:r>
+        <w:rPr>
+          <w:b/>
+          <w:bCs/>
+        </w:rPr>
+        <w:t>using the database:</w:t>
+      </w:r>
+    </w:p>
+    <w:p>
+      <w:r>
+        <w:t>use Ecommerce</w:t>
+      </w:r>
+    </w:p>
+    <w:p>
+      <w:pPr>
+        <w:rPr>
+          <w:b/>
+          <w:bCs/>
+        </w:rPr>
+      </w:pPr>
+      <w:r>
+        <w:rPr>
+          <w:b/>
+          <w:bCs/>
+        </w:rPr>
+        <w:t xml:space="preserve">creating the table </w:t>
+      </w:r>
+      <w:proofErr w:type="spellStart"/>
+      <w:r>
+        <w:rPr>
+          <w:b/>
+          <w:bCs/>
+        </w:rPr>
+        <w:t>customers,products,cart,orders,order_items</w:t>
+      </w:r>
+      <w:proofErr w:type="spellEnd"/>
+      <w:r>
+        <w:rPr>
+          <w:b/>
+          <w:bCs/>
+        </w:rPr>
+        <w:t>:</w:t>
+      </w:r>
+    </w:p>
+    <w:p>
+      <w:r>
+        <w:t>create table customers(</w:t>
+      </w:r>
+      <w:proofErr w:type="spellStart"/>
+      <w:r>
+        <w:t>customer_id</w:t>
+      </w:r>
+      <w:proofErr w:type="spellEnd"/>
+      <w:r>
+        <w:t xml:space="preserve"> int not null primary </w:t>
+      </w:r>
+      <w:proofErr w:type="spellStart"/>
+      <w:r>
+        <w:t>key,firstname</w:t>
+      </w:r>
+      <w:proofErr w:type="spellEnd"/>
+      <w:r>
+        <w:t xml:space="preserve"> varchar(50),</w:t>
+      </w:r>
+      <w:proofErr w:type="spellStart"/>
+      <w:r>
+        <w:t>lastname</w:t>
+      </w:r>
+      <w:proofErr w:type="spellEnd"/>
+      <w:r>
+        <w:t xml:space="preserve"> varchar(50),email varchar(50),password varchar(50))</w:t>
       </w:r>
     </w:p>
     <w:p/>
+    <w:p>
+      <w:r>
+        <w:t>create table products(</w:t>
+      </w:r>
+      <w:proofErr w:type="spellStart"/>
+      <w:r>
+        <w:t>product_id</w:t>
+      </w:r>
+      <w:proofErr w:type="spellEnd"/>
+      <w:r>
+        <w:t xml:space="preserve"> int not null primary </w:t>
+      </w:r>
+      <w:proofErr w:type="spellStart"/>
+      <w:r>
+        <w:t>key,name</w:t>
+      </w:r>
+      <w:proofErr w:type="spellEnd"/>
+      <w:r>
+        <w:t xml:space="preserve"> varchar(50),price decimal(10,2),description varchar(255),</w:t>
+      </w:r>
+      <w:proofErr w:type="spellStart"/>
+      <w:r>
+        <w:t>stockQuantity</w:t>
+      </w:r>
+      <w:proofErr w:type="spellEnd"/>
+      <w:r>
+        <w:t xml:space="preserve"> int)</w:t>
+      </w:r>
+    </w:p>
     <w:p/>
     <w:p>
+      <w:r>
+        <w:t>create table cart(</w:t>
+      </w:r>
+      <w:proofErr w:type="spellStart"/>
+      <w:r>
+        <w:t>cart_id</w:t>
+      </w:r>
+      <w:proofErr w:type="spellEnd"/>
+      <w:r>
+        <w:t xml:space="preserve"> int not null primary </w:t>
+      </w:r>
+      <w:proofErr w:type="spellStart"/>
+      <w:r>
+        <w:t>key,customer_id</w:t>
+      </w:r>
+      <w:proofErr w:type="spellEnd"/>
+      <w:r>
+        <w:t xml:space="preserve"> </w:t>
+      </w:r>
+      <w:proofErr w:type="spellStart"/>
+      <w:r>
+        <w:t>int,product_id</w:t>
+      </w:r>
+      <w:proofErr w:type="spellEnd"/>
+      <w:r>
+        <w:t xml:space="preserve"> </w:t>
+      </w:r>
+      <w:proofErr w:type="spellStart"/>
+      <w:r>
+        <w:t>int,quantity</w:t>
+      </w:r>
+      <w:proofErr w:type="spellEnd"/>
+      <w:r>
+        <w:t xml:space="preserve"> </w:t>
+      </w:r>
+      <w:proofErr w:type="spellStart"/>
+      <w:r>
+        <w:t>int,foreign</w:t>
+      </w:r>
+      <w:proofErr w:type="spellEnd"/>
+      <w:r>
+        <w:t xml:space="preserve"> key(</w:t>
+      </w:r>
+      <w:proofErr w:type="spellStart"/>
+      <w:r>
+        <w:t>customer_id</w:t>
+      </w:r>
+      <w:proofErr w:type="spellEnd"/>
+      <w:r>
+        <w:t>) references customers(</w:t>
+      </w:r>
+      <w:proofErr w:type="spellStart"/>
+      <w:r>
+        <w:t>customer_id</w:t>
+      </w:r>
+      <w:proofErr w:type="spellEnd"/>
+      <w:r>
+        <w:t>),foreign key(</w:t>
+      </w:r>
+      <w:proofErr w:type="spellStart"/>
+      <w:r>
+        <w:t>product_id</w:t>
+      </w:r>
+      <w:proofErr w:type="spellEnd"/>
+      <w:r>
+        <w:t>) references products(</w:t>
+      </w:r>
+      <w:proofErr w:type="spellStart"/>
+      <w:r>
+        <w:t>product_id</w:t>
+      </w:r>
+      <w:proofErr w:type="spellEnd"/>
+      <w:r>
+        <w:t>))</w:t>
+      </w:r>
+    </w:p>
+    <w:p/>
+    <w:p>
+      <w:r>
+        <w:t>create table orders(</w:t>
+      </w:r>
+      <w:proofErr w:type="spellStart"/>
+      <w:r>
+        <w:t>order_id</w:t>
+      </w:r>
+      <w:proofErr w:type="spellEnd"/>
+      <w:r>
+        <w:t xml:space="preserve"> int not null primary </w:t>
+      </w:r>
+      <w:proofErr w:type="spellStart"/>
+      <w:r>
+        <w:t>key,customer_id</w:t>
+      </w:r>
+      <w:proofErr w:type="spellEnd"/>
+      <w:r>
+        <w:t xml:space="preserve"> </w:t>
+      </w:r>
+      <w:proofErr w:type="spellStart"/>
+      <w:r>
+        <w:t>int,order_date</w:t>
+      </w:r>
+      <w:proofErr w:type="spellEnd"/>
+      <w:r>
+        <w:t xml:space="preserve"> varchar(50),</w:t>
+      </w:r>
+      <w:proofErr w:type="spellStart"/>
+      <w:r>
+        <w:t>total_price</w:t>
+      </w:r>
+      <w:proofErr w:type="spellEnd"/>
+      <w:r>
+        <w:t xml:space="preserve"> decimal(10,2),</w:t>
+      </w:r>
+      <w:proofErr w:type="spellStart"/>
+      <w:r>
+        <w:t>shipping_address</w:t>
+      </w:r>
+      <w:proofErr w:type="spellEnd"/>
+      <w:r>
+        <w:t xml:space="preserve"> varchar(255),foreign key(</w:t>
+      </w:r>
+      <w:proofErr w:type="spellStart"/>
+      <w:r>
+        <w:t>customer_id</w:t>
+      </w:r>
+      <w:proofErr w:type="spellEnd"/>
+      <w:r>
+        <w:t>) references customers(</w:t>
+      </w:r>
+      <w:proofErr w:type="spellStart"/>
+      <w:r>
+        <w:t>customer_id</w:t>
+      </w:r>
+      <w:proofErr w:type="spellEnd"/>
+      <w:r>
+        <w:t>))</w:t>
+      </w:r>
+    </w:p>
+    <w:p/>
+    <w:p>
+      <w:r>
+        <w:t xml:space="preserve">create table </w:t>
+      </w:r>
+      <w:proofErr w:type="spellStart"/>
+      <w:r>
+        <w:t>order_items</w:t>
+      </w:r>
+      <w:proofErr w:type="spellEnd"/>
+      <w:r>
+        <w:t>(</w:t>
+      </w:r>
+      <w:proofErr w:type="spellStart"/>
+      <w:r>
+        <w:t>order_item_id</w:t>
+      </w:r>
+      <w:proofErr w:type="spellEnd"/>
+      <w:r>
+        <w:t xml:space="preserve"> int not null primary </w:t>
+      </w:r>
+      <w:proofErr w:type="spellStart"/>
+      <w:r>
+        <w:t>key,order_id</w:t>
+      </w:r>
+      <w:proofErr w:type="spellEnd"/>
+      <w:r>
+        <w:t xml:space="preserve"> int, </w:t>
+      </w:r>
+      <w:proofErr w:type="spellStart"/>
+      <w:r>
+        <w:t>product_id</w:t>
+      </w:r>
+      <w:proofErr w:type="spellEnd"/>
+      <w:r>
+        <w:t xml:space="preserve"> </w:t>
+      </w:r>
+      <w:proofErr w:type="spellStart"/>
+      <w:r>
+        <w:t>int,quantity</w:t>
+      </w:r>
+      <w:proofErr w:type="spellEnd"/>
+      <w:r>
+        <w:t xml:space="preserve"> </w:t>
+      </w:r>
+      <w:proofErr w:type="spellStart"/>
+      <w:r>
+        <w:t>int,foreign</w:t>
+      </w:r>
+      <w:proofErr w:type="spellEnd"/>
+      <w:r>
+        <w:t xml:space="preserve"> key(</w:t>
+      </w:r>
+      <w:proofErr w:type="spellStart"/>
+      <w:r>
+        <w:t>order_id</w:t>
+      </w:r>
+      <w:proofErr w:type="spellEnd"/>
+      <w:r>
+        <w:t>) references orders(</w:t>
+      </w:r>
+      <w:proofErr w:type="spellStart"/>
+      <w:r>
+        <w:t>order_id</w:t>
+      </w:r>
+      <w:proofErr w:type="spellEnd"/>
+      <w:r>
+        <w:t>),foreign key(</w:t>
+      </w:r>
+      <w:proofErr w:type="spellStart"/>
+      <w:r>
+        <w:t>product_id</w:t>
+      </w:r>
+      <w:proofErr w:type="spellEnd"/>
+      <w:r>
+        <w:t>) references products(</w:t>
+      </w:r>
+      <w:proofErr w:type="spellStart"/>
+      <w:r>
+        <w:t>product_id</w:t>
+      </w:r>
+      <w:proofErr w:type="spellEnd"/>
+      <w:r>
+        <w:t>))</w:t>
+      </w:r>
+    </w:p>
+    <w:p>
+      <w:pPr>
+        <w:rPr>
+          <w:b/>
+          <w:bCs/>
+        </w:rPr>
+      </w:pPr>
+      <w:r>
+        <w:rPr>
+          <w:b/>
+          <w:bCs/>
+        </w:rPr>
+        <w:t>inserting the values for the given table :</w:t>
+      </w:r>
+    </w:p>
+    <w:p>
+      <w:pPr>
+        <w:rPr>
+          <w:b/>
+          <w:bCs/>
+        </w:rPr>
+      </w:pPr>
+      <w:r>
+        <w:rPr>
+          <w:b/>
+          <w:bCs/>
+        </w:rPr>
+        <w:t>products table:</w:t>
+      </w:r>
+    </w:p>
+    <w:p>
+      <w:r>
+        <w:t>insert into products (</w:t>
+      </w:r>
+      <w:proofErr w:type="spellStart"/>
+      <w:r>
+        <w:t>product_id</w:t>
+      </w:r>
+      <w:proofErr w:type="spellEnd"/>
+      <w:r>
+        <w:t xml:space="preserve">, name, price, description, </w:t>
+      </w:r>
+      <w:proofErr w:type="spellStart"/>
+      <w:r>
+        <w:t>stockQuantity</w:t>
+      </w:r>
+      <w:proofErr w:type="spellEnd"/>
+      <w:r>
+        <w:t>) values</w:t>
+      </w:r>
+    </w:p>
+    <w:p>
+      <w:r>
+        <w:t>(1, 'Laptop', 800.00, 'High-performance laptop', 10),</w:t>
+      </w:r>
+    </w:p>
+    <w:p>
+      <w:r>
+        <w:t>(2, 'Smartphone', 600.00, 'Latest smartphone', 15),</w:t>
+      </w:r>
+    </w:p>
+    <w:p>
+      <w:r>
+        <w:lastRenderedPageBreak/>
+        <w:t>(3, 'Tablet', 300.00, 'Portable tablet', 20),</w:t>
+      </w:r>
+    </w:p>
+    <w:p>
+      <w:r>
+        <w:t>(4, 'Headphones', 150.00, 'Noise-</w:t>
+      </w:r>
+      <w:proofErr w:type="spellStart"/>
+      <w:r>
+        <w:t>canceling</w:t>
+      </w:r>
+      <w:proofErr w:type="spellEnd"/>
+      <w:r>
+        <w:t>', 30),</w:t>
+      </w:r>
+    </w:p>
+    <w:p>
+      <w:r>
+        <w:t>(5, 'TV', 900.00, '4K Smart TV', 5),</w:t>
+      </w:r>
+    </w:p>
+    <w:p>
+      <w:r>
+        <w:t>(6, 'Coffee Maker', 50.00, 'Automatic coffee maker', 25),</w:t>
+      </w:r>
+    </w:p>
+    <w:p>
+      <w:r>
+        <w:t>(7, 'Refrigerator', 700.00, 'Energy-efficient', 10),</w:t>
+      </w:r>
+    </w:p>
+    <w:p>
+      <w:r>
+        <w:t>(8, 'Microwave Oven', 80.00, 'Countertop microwave', 15),</w:t>
+      </w:r>
+    </w:p>
+    <w:p>
+      <w:r>
+        <w:t>(9, 'Blender', 70.00, 'High-speed blender', 20),</w:t>
+      </w:r>
+    </w:p>
+    <w:p>
+      <w:r>
+        <w:t>(10, 'Vacuum Cleaner', 120.00, 'Bagless vacuum cleaner', 10)</w:t>
+      </w:r>
+    </w:p>
+    <w:p>
+      <w:pPr>
+        <w:rPr>
+          <w:b/>
+          <w:bCs/>
+        </w:rPr>
+      </w:pPr>
+      <w:r>
+        <w:rPr>
+          <w:b/>
+          <w:bCs/>
+        </w:rPr>
+        <w:t>Customer table:</w:t>
+      </w:r>
+    </w:p>
+    <w:p>
+      <w:r>
+        <w:t>insert into customers (</w:t>
+      </w:r>
+      <w:proofErr w:type="spellStart"/>
+      <w:r>
+        <w:t>customer_id</w:t>
+      </w:r>
+      <w:proofErr w:type="spellEnd"/>
+      <w:r>
+        <w:t xml:space="preserve">, </w:t>
+      </w:r>
+      <w:proofErr w:type="spellStart"/>
+      <w:r>
+        <w:t>firstname</w:t>
+      </w:r>
+      <w:proofErr w:type="spellEnd"/>
+      <w:r>
+        <w:t xml:space="preserve">, </w:t>
+      </w:r>
+      <w:proofErr w:type="spellStart"/>
+      <w:r>
+        <w:t>lastname</w:t>
+      </w:r>
+      <w:proofErr w:type="spellEnd"/>
+      <w:r>
+        <w:t>, email, password) values</w:t>
+      </w:r>
+    </w:p>
+    <w:p>
+      <w:r>
+        <w:t>(1, 'John', 'Doe', 'johndoe@example.com', 'john123'),</w:t>
+      </w:r>
+    </w:p>
+    <w:p>
+      <w:r>
+        <w:t>(2, 'Jane', 'Smith', 'janesmith@example.com', 'smith@123'),</w:t>
+      </w:r>
+    </w:p>
+    <w:p>
+      <w:r>
+        <w:t>(3, 'Robert', 'Johnson', 'robert@example.com', 'robert#41'),</w:t>
+      </w:r>
+    </w:p>
+    <w:p>
+      <w:r>
+        <w:t>(4, 'Sarah', 'Brown', 'sarah@example.com', '1234@sarah'),</w:t>
+      </w:r>
+    </w:p>
+    <w:p>
+      <w:r>
+        <w:t>(5, 'David', 'Lee', 'david@example.com', '</w:t>
+      </w:r>
+      <w:proofErr w:type="spellStart"/>
+      <w:r>
+        <w:t>davidlee</w:t>
+      </w:r>
+      <w:proofErr w:type="spellEnd"/>
+      <w:r>
+        <w:t>#%t'),</w:t>
+      </w:r>
+    </w:p>
+    <w:p>
+      <w:r>
+        <w:t>(6, 'Laura', 'Hall', 'laura@example.com', 'laura123#hall'),</w:t>
+      </w:r>
+    </w:p>
+    <w:p>
+      <w:r>
+        <w:t>(7, 'Michael', 'Davis', 'michael@example.com', 'Michael@2025'),</w:t>
+      </w:r>
+    </w:p>
+    <w:p>
+      <w:r>
+        <w:t>(8, 'Emma', 'Wilson', 'emma@example.com', 'emmawilson#2378'),</w:t>
+      </w:r>
+    </w:p>
+    <w:p>
+      <w:r>
+        <w:t>(9, 'William', 'Taylor', 'william@example.com', 'william123@$'),</w:t>
+      </w:r>
+    </w:p>
+    <w:p>
+      <w:r>
+        <w:t>(10, 'Olivia', 'Adams', 'olivia@example.com', '123456#@</w:t>
+      </w:r>
+      <w:proofErr w:type="spellStart"/>
+      <w:r>
+        <w:t>adam</w:t>
+      </w:r>
+      <w:proofErr w:type="spellEnd"/>
+      <w:r>
+        <w:t>')</w:t>
+      </w:r>
+    </w:p>
+    <w:p>
+      <w:pPr>
+        <w:rPr>
+          <w:b/>
+          <w:bCs/>
+        </w:rPr>
+      </w:pPr>
+      <w:r>
+        <w:rPr>
+          <w:b/>
+          <w:bCs/>
+        </w:rPr>
+        <w:t>Orders table:</w:t>
+      </w:r>
+    </w:p>
+    <w:p>
+      <w:r>
+        <w:t>insert into orders (</w:t>
+      </w:r>
+      <w:proofErr w:type="spellStart"/>
+      <w:r>
+        <w:t>order_id</w:t>
+      </w:r>
+      <w:proofErr w:type="spellEnd"/>
+      <w:r>
+        <w:t xml:space="preserve">, </w:t>
+      </w:r>
+      <w:proofErr w:type="spellStart"/>
+      <w:r>
+        <w:t>customer_id</w:t>
+      </w:r>
+      <w:proofErr w:type="spellEnd"/>
+      <w:r>
+        <w:t xml:space="preserve">, </w:t>
+      </w:r>
+      <w:proofErr w:type="spellStart"/>
+      <w:r>
+        <w:t>order_date</w:t>
+      </w:r>
+      <w:proofErr w:type="spellEnd"/>
+      <w:r>
+        <w:t xml:space="preserve">, </w:t>
+      </w:r>
+      <w:proofErr w:type="spellStart"/>
+      <w:r>
+        <w:t>total_price</w:t>
+      </w:r>
+      <w:proofErr w:type="spellEnd"/>
+      <w:r>
+        <w:t xml:space="preserve">, </w:t>
+      </w:r>
+      <w:proofErr w:type="spellStart"/>
+      <w:r>
+        <w:t>shipping_address</w:t>
+      </w:r>
+      <w:proofErr w:type="spellEnd"/>
+      <w:r>
+        <w:t>) values</w:t>
+      </w:r>
+    </w:p>
+    <w:p>
+      <w:r>
+        <w:t>(1, 1, '2025-01-05', 1200.00, '12/B cross street, Nazareth'),</w:t>
+      </w:r>
+    </w:p>
+    <w:p>
+      <w:r>
+        <w:t xml:space="preserve">(2, 2, '2025-02-10', 900.00, '45-A East </w:t>
+      </w:r>
+      <w:proofErr w:type="spellStart"/>
+      <w:r>
+        <w:t>Road,chennai</w:t>
+      </w:r>
+      <w:proofErr w:type="spellEnd"/>
+      <w:r>
+        <w:t>'),</w:t>
+      </w:r>
+    </w:p>
+    <w:p>
+      <w:r>
+        <w:t xml:space="preserve">(3, 3, '2025-03-15', 300.00, '7/A North </w:t>
+      </w:r>
+      <w:proofErr w:type="spellStart"/>
+      <w:r>
+        <w:t>street,bangalore</w:t>
+      </w:r>
+      <w:proofErr w:type="spellEnd"/>
+      <w:r>
+        <w:t>'),</w:t>
+      </w:r>
+    </w:p>
+    <w:p>
+      <w:r>
+        <w:t xml:space="preserve">(4, 4, '2025-04-20', 150.00, '1st cross </w:t>
+      </w:r>
+      <w:proofErr w:type="spellStart"/>
+      <w:r>
+        <w:t>street,kovilpatti</w:t>
+      </w:r>
+      <w:proofErr w:type="spellEnd"/>
+      <w:r>
+        <w:t>'),</w:t>
+      </w:r>
+    </w:p>
+    <w:p>
+      <w:r>
+        <w:t xml:space="preserve">(5, 5, '2025-05-25', 1800.00, '12C 2nd </w:t>
+      </w:r>
+      <w:proofErr w:type="spellStart"/>
+      <w:r>
+        <w:t>street,Erode</w:t>
+      </w:r>
+      <w:proofErr w:type="spellEnd"/>
+      <w:r>
+        <w:t>'),</w:t>
+      </w:r>
+    </w:p>
+    <w:p>
+      <w:r>
+        <w:t>(6, 6, '2025-06-01', 400.00, '5-c,South street, Nazareth'),</w:t>
+      </w:r>
+    </w:p>
+    <w:p>
+      <w:r>
+        <w:lastRenderedPageBreak/>
+        <w:t xml:space="preserve">(7, 7, '2025-06-05', 700.00, '159 church street, </w:t>
+      </w:r>
+      <w:proofErr w:type="spellStart"/>
+      <w:r>
+        <w:t>bangalore</w:t>
+      </w:r>
+      <w:proofErr w:type="spellEnd"/>
+      <w:r>
+        <w:t>'),</w:t>
+      </w:r>
+    </w:p>
+    <w:p>
+      <w:r>
+        <w:t xml:space="preserve">(8, 8, '2025-06-10', 160.00, '8 north </w:t>
+      </w:r>
+      <w:proofErr w:type="spellStart"/>
+      <w:r>
+        <w:t>street,chennai</w:t>
+      </w:r>
+      <w:proofErr w:type="spellEnd"/>
+      <w:r>
+        <w:t>'),</w:t>
+      </w:r>
+    </w:p>
+    <w:p>
+      <w:r>
+        <w:t xml:space="preserve">(9, 9, '2025-06-15', 140.00, '3rd </w:t>
+      </w:r>
+      <w:proofErr w:type="spellStart"/>
+      <w:r>
+        <w:t>street,Nagarkovil</w:t>
+      </w:r>
+      <w:proofErr w:type="spellEnd"/>
+      <w:r>
+        <w:t>'),</w:t>
+      </w:r>
+    </w:p>
+    <w:p>
+      <w:r>
+        <w:t>(10, 10, '2025-06-16', 1400.00, '33/C 2nd cross street, erode')</w:t>
+      </w:r>
+    </w:p>
+    <w:p>
+      <w:pPr>
+        <w:rPr>
+          <w:b/>
+          <w:bCs/>
+        </w:rPr>
+      </w:pPr>
+      <w:r>
+        <w:rPr>
+          <w:b/>
+          <w:bCs/>
+        </w:rPr>
+        <w:t>Order items table:</w:t>
+      </w:r>
+    </w:p>
+    <w:p>
+      <w:r>
+        <w:t xml:space="preserve">insert into </w:t>
+      </w:r>
+      <w:proofErr w:type="spellStart"/>
+      <w:r>
+        <w:t>order_items</w:t>
+      </w:r>
+      <w:proofErr w:type="spellEnd"/>
+      <w:r>
+        <w:t xml:space="preserve"> (</w:t>
+      </w:r>
+      <w:proofErr w:type="spellStart"/>
+      <w:r>
+        <w:t>order_item_id</w:t>
+      </w:r>
+      <w:proofErr w:type="spellEnd"/>
+      <w:r>
+        <w:t xml:space="preserve">, </w:t>
+      </w:r>
+      <w:proofErr w:type="spellStart"/>
+      <w:r>
+        <w:t>order_id</w:t>
+      </w:r>
+      <w:proofErr w:type="spellEnd"/>
+      <w:r>
+        <w:t xml:space="preserve">, </w:t>
+      </w:r>
+      <w:proofErr w:type="spellStart"/>
+      <w:r>
+        <w:t>product_id</w:t>
+      </w:r>
+      <w:proofErr w:type="spellEnd"/>
+      <w:r>
+        <w:t xml:space="preserve">, quantity, </w:t>
+      </w:r>
+      <w:proofErr w:type="spellStart"/>
+      <w:r>
+        <w:t>itemAmount</w:t>
+      </w:r>
+      <w:proofErr w:type="spellEnd"/>
+      <w:r>
+        <w:t>) values</w:t>
+      </w:r>
+    </w:p>
+    <w:p>
+      <w:r>
+        <w:t>(1, 1, 1, 2, 1600.00),</w:t>
+      </w:r>
+    </w:p>
+    <w:p>
+      <w:r>
+        <w:t>(2, 1, 3, 1, 300.00),</w:t>
+      </w:r>
+    </w:p>
+    <w:p>
+      <w:r>
+        <w:t>(3, 2, 2, 3, 1800.00),</w:t>
+      </w:r>
+    </w:p>
+    <w:p>
+      <w:r>
+        <w:t>(4, 3, 5, 2, 1800.00),</w:t>
+      </w:r>
+    </w:p>
+    <w:p>
+      <w:r>
+        <w:t>(5, 4, 4, 4, 600.00),</w:t>
+      </w:r>
+    </w:p>
+    <w:p>
+      <w:r>
+        <w:t>(6, 4, 6, 1, 50.00),</w:t>
+      </w:r>
+    </w:p>
+    <w:p>
+      <w:r>
+        <w:t>(7, 5, 1, 1, 800.00),</w:t>
+      </w:r>
+    </w:p>
+    <w:p>
+      <w:r>
+        <w:t>(8, 5, 2, 2, 1200.00),</w:t>
+      </w:r>
+    </w:p>
+    <w:p>
+      <w:r>
+        <w:t>(9, 6, 10, 2, 240.00),</w:t>
+      </w:r>
+    </w:p>
+    <w:p>
+      <w:r>
+        <w:t>(10, 6, 9, 3, 210.00)</w:t>
+      </w:r>
+    </w:p>
+    <w:p>
+      <w:pPr>
+        <w:rPr>
+          <w:b/>
+          <w:bCs/>
+        </w:rPr>
+      </w:pPr>
+      <w:r>
+        <w:rPr>
+          <w:b/>
+          <w:bCs/>
+        </w:rPr>
+        <w:t>Cart table:</w:t>
+      </w:r>
+    </w:p>
+    <w:p>
+      <w:r>
+        <w:t>insert into cart (</w:t>
+      </w:r>
+      <w:proofErr w:type="spellStart"/>
+      <w:r>
+        <w:t>cart_id</w:t>
+      </w:r>
+      <w:proofErr w:type="spellEnd"/>
+      <w:r>
+        <w:t xml:space="preserve">, </w:t>
+      </w:r>
+      <w:proofErr w:type="spellStart"/>
+      <w:r>
+        <w:t>customer_id</w:t>
+      </w:r>
+      <w:proofErr w:type="spellEnd"/>
+      <w:r>
+        <w:t xml:space="preserve">, </w:t>
+      </w:r>
+      <w:proofErr w:type="spellStart"/>
+      <w:r>
+        <w:t>product_id</w:t>
+      </w:r>
+      <w:proofErr w:type="spellEnd"/>
+      <w:r>
+        <w:t>, quantity) values</w:t>
+      </w:r>
+    </w:p>
+    <w:p>
+      <w:r>
+        <w:t>(1, 1, 1, 2),</w:t>
+      </w:r>
+    </w:p>
+    <w:p>
+      <w:r>
+        <w:t>(2, 1, 3, 1),</w:t>
+      </w:r>
+    </w:p>
+    <w:p>
+      <w:r>
+        <w:t>(3, 2, 2, 3),</w:t>
+      </w:r>
+    </w:p>
+    <w:p>
+      <w:r>
+        <w:t>(4, 3, 4, 4),</w:t>
+      </w:r>
+    </w:p>
+    <w:p>
+      <w:r>
+        <w:t>(5, 3, 5, 2),</w:t>
+      </w:r>
+    </w:p>
+    <w:p>
+      <w:r>
+        <w:t>(6, 4, 6, 1),</w:t>
+      </w:r>
+    </w:p>
+    <w:p>
+      <w:r>
+        <w:t>(7, 5, 1, 1),</w:t>
+      </w:r>
+    </w:p>
+    <w:p>
+      <w:r>
+        <w:t>(8, 6, 10, 2),</w:t>
+      </w:r>
+    </w:p>
+    <w:p>
+      <w:r>
+        <w:t>(9, 6, 9, 3),</w:t>
+      </w:r>
+    </w:p>
+    <w:p>
+      <w:r>
+        <w:t>(10, 7, 7, 2)</w:t>
+      </w:r>
+    </w:p>
+    <w:p/>
+    <w:p>
       <w:pPr>
         <w:rPr>
           <w:b/>
@@ -106,7 +1046,15 @@
     </w:p>
     <w:p>
       <w:r>
-        <w:t>delete from cart where customer_id=7</w:t>
+        <w:t xml:space="preserve">delete from cart where </w:t>
+      </w:r>
+      <w:proofErr w:type="spellStart"/>
+      <w:r>
+        <w:t>customer_id</w:t>
+      </w:r>
+      <w:proofErr w:type="spellEnd"/>
+      <w:r>
+        <w:t>=7</w:t>
       </w:r>
     </w:p>
     <w:p>
@@ -146,7 +1094,15 @@
     </w:p>
     <w:p>
       <w:r>
-        <w:t>select * from products where stockQuantity&gt;5</w:t>
+        <w:t xml:space="preserve">select * from products where </w:t>
+      </w:r>
+      <w:proofErr w:type="spellStart"/>
+      <w:r>
+        <w:t>stockQuantity</w:t>
+      </w:r>
+      <w:proofErr w:type="spellEnd"/>
+      <w:r>
+        <w:t>&gt;5</w:t>
       </w:r>
     </w:p>
     <w:p>
@@ -166,7 +1122,15 @@
     </w:p>
     <w:p>
       <w:r>
-        <w:t>select * from orders where total_price between 500 and 1000</w:t>
+        <w:t xml:space="preserve">select * from orders where </w:t>
+      </w:r>
+      <w:proofErr w:type="spellStart"/>
+      <w:r>
+        <w:t>total_price</w:t>
+      </w:r>
+      <w:proofErr w:type="spellEnd"/>
+      <w:r>
+        <w:t xml:space="preserve"> between 500 and 1000</w:t>
       </w:r>
     </w:p>
     <w:p>
@@ -206,7 +1170,15 @@
     </w:p>
     <w:p>
       <w:r>
-        <w:t>select * from cart where customer_id = 5</w:t>
+        <w:t xml:space="preserve">select * from cart where </w:t>
+      </w:r>
+      <w:proofErr w:type="spellStart"/>
+      <w:r>
+        <w:t>customer_id</w:t>
+      </w:r>
+      <w:proofErr w:type="spellEnd"/>
+      <w:r>
+        <w:t xml:space="preserve"> = 5</w:t>
       </w:r>
     </w:p>
     <w:p>
@@ -228,61 +1200,61 @@
       <w:r>
         <w:t xml:space="preserve">select distinct </w:t>
       </w:r>
-      <w:proofErr w:type="gramStart"/>
-      <w:r>
-        <w:t>c.customer</w:t>
-      </w:r>
-      <w:proofErr w:type="gramEnd"/>
-      <w:r>
-        <w:t xml:space="preserve">_id, </w:t>
-      </w:r>
-      <w:proofErr w:type="gramStart"/>
+      <w:proofErr w:type="spellStart"/>
+      <w:r>
+        <w:t>c.customer_id</w:t>
+      </w:r>
+      <w:proofErr w:type="spellEnd"/>
+      <w:r>
+        <w:t xml:space="preserve">, </w:t>
+      </w:r>
+      <w:proofErr w:type="spellStart"/>
       <w:r>
         <w:t>c.firstname</w:t>
       </w:r>
-      <w:proofErr w:type="gramEnd"/>
+      <w:proofErr w:type="spellEnd"/>
       <w:r>
         <w:t xml:space="preserve">+' '+ </w:t>
       </w:r>
-      <w:proofErr w:type="gramStart"/>
+      <w:proofErr w:type="spellStart"/>
       <w:r>
         <w:t>c.lastname</w:t>
       </w:r>
-      <w:proofErr w:type="gramEnd"/>
+      <w:proofErr w:type="spellEnd"/>
       <w:r>
         <w:t xml:space="preserve">, </w:t>
       </w:r>
-      <w:proofErr w:type="gramStart"/>
+      <w:proofErr w:type="spellStart"/>
       <w:r>
         <w:t>c.email</w:t>
       </w:r>
-      <w:proofErr w:type="gramEnd"/>
+      <w:proofErr w:type="spellEnd"/>
       <w:r>
         <w:t xml:space="preserve"> from customers c inner join orders o on </w:t>
       </w:r>
-      <w:proofErr w:type="gramStart"/>
-      <w:r>
-        <w:t>c.customer</w:t>
-      </w:r>
-      <w:proofErr w:type="gramEnd"/>
-      <w:r>
-        <w:t xml:space="preserve">_id = </w:t>
-      </w:r>
-      <w:proofErr w:type="gramStart"/>
-      <w:r>
-        <w:t>o.customer</w:t>
-      </w:r>
-      <w:proofErr w:type="gramEnd"/>
-      <w:r>
-        <w:t xml:space="preserve">_id where </w:t>
-      </w:r>
-      <w:proofErr w:type="gramStart"/>
-      <w:r>
-        <w:t>o.order</w:t>
-      </w:r>
-      <w:proofErr w:type="gramEnd"/>
-      <w:r>
-        <w:t>_date like '2023%'</w:t>
+      <w:proofErr w:type="spellStart"/>
+      <w:r>
+        <w:t>c.customer_id</w:t>
+      </w:r>
+      <w:proofErr w:type="spellEnd"/>
+      <w:r>
+        <w:t xml:space="preserve"> = </w:t>
+      </w:r>
+      <w:proofErr w:type="spellStart"/>
+      <w:r>
+        <w:t>o.customer_id</w:t>
+      </w:r>
+      <w:proofErr w:type="spellEnd"/>
+      <w:r>
+        <w:t xml:space="preserve"> where </w:t>
+      </w:r>
+      <w:proofErr w:type="spellStart"/>
+      <w:r>
+        <w:t>o.order_date</w:t>
+      </w:r>
+      <w:proofErr w:type="spellEnd"/>
+      <w:r>
+        <w:t xml:space="preserve"> like '2023%'</w:t>
       </w:r>
     </w:p>
     <w:p>
@@ -304,13 +1276,21 @@
       <w:r>
         <w:t xml:space="preserve">select </w:t>
       </w:r>
-      <w:proofErr w:type="gramStart"/>
+      <w:proofErr w:type="spellStart"/>
       <w:r>
         <w:t>category,min</w:t>
       </w:r>
-      <w:proofErr w:type="gramEnd"/>
-      <w:r>
-        <w:t>(stockQuantity) as 'Minimum stock' from products group by category</w:t>
+      <w:proofErr w:type="spellEnd"/>
+      <w:r>
+        <w:t>(</w:t>
+      </w:r>
+      <w:proofErr w:type="spellStart"/>
+      <w:r>
+        <w:t>stockQuantity</w:t>
+      </w:r>
+      <w:proofErr w:type="spellEnd"/>
+      <w:r>
+        <w:t>) as 'Minimum stock' from products group by category</w:t>
       </w:r>
     </w:p>
     <w:p>
@@ -332,195 +1312,141 @@
       <w:r>
         <w:t xml:space="preserve">select </w:t>
       </w:r>
-      <w:proofErr w:type="gramStart"/>
-      <w:r>
-        <w:t>c.customer</w:t>
-      </w:r>
-      <w:proofErr w:type="gramEnd"/>
-      <w:r>
-        <w:t>_</w:t>
-      </w:r>
-      <w:proofErr w:type="gramStart"/>
-      <w:r>
-        <w:t>id,c</w:t>
-      </w:r>
-      <w:proofErr w:type="gramEnd"/>
-      <w:r>
-        <w:t>.firstname+' '+</w:t>
-      </w:r>
-      <w:proofErr w:type="gramStart"/>
+      <w:proofErr w:type="spellStart"/>
+      <w:r>
+        <w:t>c.customer_id,c.firstname</w:t>
+      </w:r>
+      <w:proofErr w:type="spellEnd"/>
+      <w:r>
+        <w:t>+' '+</w:t>
+      </w:r>
+      <w:proofErr w:type="spellStart"/>
       <w:r>
         <w:t>c.lastname</w:t>
       </w:r>
-      <w:proofErr w:type="gramEnd"/>
-      <w:r>
-        <w:t xml:space="preserve"> as 'Customer Name</w:t>
-      </w:r>
-      <w:proofErr w:type="gramStart"/>
-      <w:r>
-        <w:t>',sum</w:t>
-      </w:r>
-      <w:proofErr w:type="gramEnd"/>
+      <w:proofErr w:type="spellEnd"/>
+      <w:r>
+        <w:t xml:space="preserve"> as 'Customer </w:t>
+      </w:r>
+      <w:proofErr w:type="spellStart"/>
+      <w:r>
+        <w:t>Name',sum</w:t>
+      </w:r>
+      <w:proofErr w:type="spellEnd"/>
       <w:r>
         <w:t>(</w:t>
       </w:r>
-      <w:proofErr w:type="gramStart"/>
-      <w:r>
-        <w:t>o.total</w:t>
-      </w:r>
-      <w:proofErr w:type="gramEnd"/>
-      <w:r>
-        <w:t xml:space="preserve">_price) as 'Total price' from customers c inner join orders o on </w:t>
-      </w:r>
-      <w:proofErr w:type="gramStart"/>
-      <w:r>
-        <w:t>c.customer</w:t>
-      </w:r>
-      <w:proofErr w:type="gramEnd"/>
-      <w:r>
-        <w:t xml:space="preserve">_id = </w:t>
-      </w:r>
-      <w:proofErr w:type="gramStart"/>
-      <w:r>
-        <w:t>o.customer</w:t>
-      </w:r>
-      <w:proofErr w:type="gramEnd"/>
-      <w:r>
-        <w:t xml:space="preserve">_id group by </w:t>
-      </w:r>
-      <w:proofErr w:type="gramStart"/>
-      <w:r>
-        <w:t>c.customer</w:t>
-      </w:r>
-      <w:proofErr w:type="gramEnd"/>
-      <w:r>
-        <w:t>_</w:t>
-      </w:r>
-      <w:proofErr w:type="gramStart"/>
-      <w:r>
-        <w:t>id,c</w:t>
-      </w:r>
-      <w:proofErr w:type="gramEnd"/>
-      <w:r>
-        <w:t>.</w:t>
-      </w:r>
-      <w:proofErr w:type="gramStart"/>
-      <w:r>
-        <w:t>firstname,c</w:t>
-      </w:r>
-      <w:proofErr w:type="gramEnd"/>
-      <w:r>
-        <w:t>.lastname</w:t>
-      </w:r>
-    </w:p>
-    <w:p>
-      <w:pPr>
-        <w:rPr>
-          <w:b/>
-          <w:bCs/>
-        </w:rPr>
-      </w:pPr>
-      <w:r>
-        <w:rPr>
-          <w:b/>
-          <w:bCs/>
-        </w:rPr>
+      <w:proofErr w:type="spellStart"/>
+      <w:r>
+        <w:t>o.total_price</w:t>
+      </w:r>
+      <w:proofErr w:type="spellEnd"/>
+      <w:r>
+        <w:t xml:space="preserve">) as 'Total price' from customers c inner join orders o on </w:t>
+      </w:r>
+      <w:proofErr w:type="spellStart"/>
+      <w:r>
+        <w:t>c.customer_id</w:t>
+      </w:r>
+      <w:proofErr w:type="spellEnd"/>
+      <w:r>
+        <w:t xml:space="preserve"> = </w:t>
+      </w:r>
+      <w:proofErr w:type="spellStart"/>
+      <w:r>
+        <w:t>o.customer_id</w:t>
+      </w:r>
+      <w:proofErr w:type="spellEnd"/>
+      <w:r>
+        <w:t xml:space="preserve"> group by </w:t>
+      </w:r>
+      <w:proofErr w:type="spellStart"/>
+      <w:r>
+        <w:t>c.customer_id,c.firstname,c.lastname</w:t>
+      </w:r>
+      <w:proofErr w:type="spellEnd"/>
+    </w:p>
+    <w:p>
+      <w:pPr>
+        <w:rPr>
+          <w:b/>
+          <w:bCs/>
+        </w:rPr>
+      </w:pPr>
+      <w:r>
+        <w:rPr>
+          <w:b/>
+          <w:bCs/>
+        </w:rPr>
+        <w:t>11. Find the Average Order Amount for Each Customer.</w:t>
+      </w:r>
+    </w:p>
+    <w:p>
+      <w:pPr>
+        <w:rPr>
+          <w:b/>
+          <w:bCs/>
+        </w:rPr>
+      </w:pPr>
+    </w:p>
+    <w:p>
+      <w:r>
         <w:lastRenderedPageBreak/>
-        <w:t>11. Find the Average Order Amount for Each Customer.</w:t>
-      </w:r>
-    </w:p>
-    <w:p>
-      <w:pPr>
-        <w:rPr>
-          <w:b/>
-          <w:bCs/>
-        </w:rPr>
-      </w:pPr>
-    </w:p>
-    <w:p>
-      <w:r>
         <w:t xml:space="preserve">select </w:t>
       </w:r>
-      <w:proofErr w:type="gramStart"/>
-      <w:r>
-        <w:t>c.customer</w:t>
-      </w:r>
-      <w:proofErr w:type="gramEnd"/>
-      <w:r>
-        <w:t>_</w:t>
-      </w:r>
-      <w:proofErr w:type="gramStart"/>
-      <w:r>
-        <w:t>id,c</w:t>
-      </w:r>
-      <w:proofErr w:type="gramEnd"/>
-      <w:r>
-        <w:t>.firstname+' '+</w:t>
-      </w:r>
-      <w:proofErr w:type="gramStart"/>
+      <w:proofErr w:type="spellStart"/>
+      <w:r>
+        <w:t>c.customer_id,c.firstname</w:t>
+      </w:r>
+      <w:proofErr w:type="spellEnd"/>
+      <w:r>
+        <w:t>+' '+</w:t>
+      </w:r>
+      <w:proofErr w:type="spellStart"/>
       <w:r>
         <w:t>c.lastname</w:t>
       </w:r>
-      <w:proofErr w:type="gramEnd"/>
-      <w:r>
-        <w:t xml:space="preserve"> as 'Customer Name</w:t>
-      </w:r>
-      <w:proofErr w:type="gramStart"/>
-      <w:r>
-        <w:t>',avg</w:t>
-      </w:r>
-      <w:proofErr w:type="gramEnd"/>
+      <w:proofErr w:type="spellEnd"/>
+      <w:r>
+        <w:t xml:space="preserve"> as 'Customer Name',</w:t>
+      </w:r>
+      <w:proofErr w:type="spellStart"/>
+      <w:r>
+        <w:t>avg</w:t>
+      </w:r>
+      <w:proofErr w:type="spellEnd"/>
       <w:r>
         <w:t>(</w:t>
       </w:r>
-      <w:proofErr w:type="gramStart"/>
-      <w:r>
-        <w:t>o.total</w:t>
-      </w:r>
-      <w:proofErr w:type="gramEnd"/>
-      <w:r>
-        <w:t xml:space="preserve">_price) as 'Average Amount' from customers c inner join orders o on </w:t>
-      </w:r>
-      <w:proofErr w:type="gramStart"/>
-      <w:r>
-        <w:t>c.customer</w:t>
-      </w:r>
-      <w:proofErr w:type="gramEnd"/>
-      <w:r>
-        <w:t xml:space="preserve">_id = </w:t>
-      </w:r>
-      <w:proofErr w:type="gramStart"/>
-      <w:r>
-        <w:t>o.customer</w:t>
-      </w:r>
-      <w:proofErr w:type="gramEnd"/>
-      <w:r>
-        <w:t xml:space="preserve">_id group by </w:t>
-      </w:r>
-      <w:proofErr w:type="gramStart"/>
-      <w:r>
-        <w:t>c.customer</w:t>
-      </w:r>
-      <w:proofErr w:type="gramEnd"/>
-      <w:r>
-        <w:t>_</w:t>
-      </w:r>
-      <w:proofErr w:type="gramStart"/>
-      <w:r>
-        <w:t>id,c</w:t>
-      </w:r>
-      <w:proofErr w:type="gramEnd"/>
-      <w:r>
-        <w:t>.</w:t>
-      </w:r>
-      <w:proofErr w:type="gramStart"/>
-      <w:r>
-        <w:t>firstname,c</w:t>
-      </w:r>
-      <w:proofErr w:type="gramEnd"/>
-      <w:r>
-        <w:t>.lastname</w:t>
-      </w:r>
+      <w:proofErr w:type="spellStart"/>
+      <w:r>
+        <w:t>o.total_price</w:t>
+      </w:r>
+      <w:proofErr w:type="spellEnd"/>
+      <w:r>
+        <w:t xml:space="preserve">) as 'Average Amount' from customers c inner join orders o on </w:t>
+      </w:r>
+      <w:proofErr w:type="spellStart"/>
+      <w:r>
+        <w:t>c.customer_id</w:t>
+      </w:r>
+      <w:proofErr w:type="spellEnd"/>
+      <w:r>
+        <w:t xml:space="preserve"> = </w:t>
+      </w:r>
+      <w:proofErr w:type="spellStart"/>
+      <w:r>
+        <w:t>o.customer_id</w:t>
+      </w:r>
+      <w:proofErr w:type="spellEnd"/>
+      <w:r>
+        <w:t xml:space="preserve"> group by </w:t>
+      </w:r>
+      <w:proofErr w:type="spellStart"/>
+      <w:r>
+        <w:t>c.customer_id,c.firstname,c.lastname</w:t>
+      </w:r>
+      <w:proofErr w:type="spellEnd"/>
     </w:p>
     <w:p>
       <w:pPr>
@@ -541,86 +1467,59 @@
       <w:r>
         <w:t xml:space="preserve">select </w:t>
       </w:r>
-      <w:proofErr w:type="gramStart"/>
-      <w:r>
-        <w:t>c.customer</w:t>
-      </w:r>
-      <w:proofErr w:type="gramEnd"/>
-      <w:r>
-        <w:t>_</w:t>
-      </w:r>
-      <w:proofErr w:type="gramStart"/>
-      <w:r>
-        <w:t>id,c</w:t>
-      </w:r>
-      <w:proofErr w:type="gramEnd"/>
-      <w:r>
-        <w:t>.firstname+' '+</w:t>
-      </w:r>
-      <w:proofErr w:type="gramStart"/>
+      <w:proofErr w:type="spellStart"/>
+      <w:r>
+        <w:t>c.customer_id,c.firstname</w:t>
+      </w:r>
+      <w:proofErr w:type="spellEnd"/>
+      <w:r>
+        <w:t>+' '+</w:t>
+      </w:r>
+      <w:proofErr w:type="spellStart"/>
       <w:r>
         <w:t>c.lastname</w:t>
       </w:r>
-      <w:proofErr w:type="gramEnd"/>
-      <w:r>
-        <w:t xml:space="preserve"> as 'Customer Name</w:t>
-      </w:r>
-      <w:proofErr w:type="gramStart"/>
-      <w:r>
-        <w:t>',count</w:t>
-      </w:r>
-      <w:proofErr w:type="gramEnd"/>
+      <w:proofErr w:type="spellEnd"/>
+      <w:r>
+        <w:t xml:space="preserve"> as 'Customer </w:t>
+      </w:r>
+      <w:proofErr w:type="spellStart"/>
+      <w:r>
+        <w:t>Name',count</w:t>
+      </w:r>
+      <w:proofErr w:type="spellEnd"/>
       <w:r>
         <w:t>(</w:t>
       </w:r>
-      <w:proofErr w:type="gramStart"/>
-      <w:r>
-        <w:t>o.order</w:t>
-      </w:r>
-      <w:proofErr w:type="gramEnd"/>
-      <w:r>
-        <w:t xml:space="preserve">_id) as 'Orders' from customers c inner join orders o on </w:t>
-      </w:r>
-      <w:proofErr w:type="gramStart"/>
-      <w:r>
-        <w:t>c.customer</w:t>
-      </w:r>
-      <w:proofErr w:type="gramEnd"/>
-      <w:r>
-        <w:t xml:space="preserve">_id = </w:t>
-      </w:r>
-      <w:proofErr w:type="gramStart"/>
-      <w:r>
-        <w:t>o.customer</w:t>
-      </w:r>
-      <w:proofErr w:type="gramEnd"/>
-      <w:r>
-        <w:t xml:space="preserve">_id group by </w:t>
-      </w:r>
-      <w:proofErr w:type="gramStart"/>
-      <w:r>
-        <w:t>c.customer</w:t>
-      </w:r>
-      <w:proofErr w:type="gramEnd"/>
-      <w:r>
-        <w:t>_</w:t>
-      </w:r>
-      <w:proofErr w:type="gramStart"/>
-      <w:r>
-        <w:t>id,c</w:t>
-      </w:r>
-      <w:proofErr w:type="gramEnd"/>
-      <w:r>
-        <w:t>.</w:t>
-      </w:r>
-      <w:proofErr w:type="gramStart"/>
-      <w:r>
-        <w:t>firstname,c</w:t>
-      </w:r>
-      <w:proofErr w:type="gramEnd"/>
-      <w:r>
-        <w:t>.lastname</w:t>
-      </w:r>
+      <w:proofErr w:type="spellStart"/>
+      <w:r>
+        <w:t>o.order_id</w:t>
+      </w:r>
+      <w:proofErr w:type="spellEnd"/>
+      <w:r>
+        <w:t xml:space="preserve">) as 'Orders' from customers c inner join orders o on </w:t>
+      </w:r>
+      <w:proofErr w:type="spellStart"/>
+      <w:r>
+        <w:t>c.customer_id</w:t>
+      </w:r>
+      <w:proofErr w:type="spellEnd"/>
+      <w:r>
+        <w:t xml:space="preserve"> = </w:t>
+      </w:r>
+      <w:proofErr w:type="spellStart"/>
+      <w:r>
+        <w:t>o.customer_id</w:t>
+      </w:r>
+      <w:proofErr w:type="spellEnd"/>
+      <w:r>
+        <w:t xml:space="preserve"> group by </w:t>
+      </w:r>
+      <w:proofErr w:type="spellStart"/>
+      <w:r>
+        <w:t>c.customer_id,c.firstname,c.lastname</w:t>
+      </w:r>
+      <w:proofErr w:type="spellEnd"/>
     </w:p>
     <w:p>
       <w:pPr>
@@ -641,193 +1540,158 @@
       <w:r>
         <w:t xml:space="preserve">select </w:t>
       </w:r>
-      <w:proofErr w:type="gramStart"/>
-      <w:r>
-        <w:t>c.customer</w:t>
-      </w:r>
-      <w:proofErr w:type="gramEnd"/>
-      <w:r>
-        <w:t>_</w:t>
-      </w:r>
-      <w:proofErr w:type="gramStart"/>
-      <w:r>
-        <w:t>id,c</w:t>
-      </w:r>
-      <w:proofErr w:type="gramEnd"/>
-      <w:r>
-        <w:t>.firstname+' '+</w:t>
-      </w:r>
-      <w:proofErr w:type="gramStart"/>
+      <w:proofErr w:type="spellStart"/>
+      <w:r>
+        <w:t>c.customer_id,c.firstname</w:t>
+      </w:r>
+      <w:proofErr w:type="spellEnd"/>
+      <w:r>
+        <w:t>+' '+</w:t>
+      </w:r>
+      <w:proofErr w:type="spellStart"/>
       <w:r>
         <w:t>c.lastname</w:t>
       </w:r>
-      <w:proofErr w:type="gramEnd"/>
-      <w:r>
-        <w:t xml:space="preserve"> as 'Customer Name</w:t>
-      </w:r>
-      <w:proofErr w:type="gramStart"/>
-      <w:r>
-        <w:t>',Max</w:t>
-      </w:r>
-      <w:proofErr w:type="gramEnd"/>
+      <w:proofErr w:type="spellEnd"/>
+      <w:r>
+        <w:t xml:space="preserve"> as 'Customer </w:t>
+      </w:r>
+      <w:proofErr w:type="spellStart"/>
+      <w:r>
+        <w:t>Name',Max</w:t>
+      </w:r>
+      <w:proofErr w:type="spellEnd"/>
       <w:r>
         <w:t>(</w:t>
       </w:r>
-      <w:proofErr w:type="gramStart"/>
-      <w:r>
-        <w:t>o.total</w:t>
-      </w:r>
-      <w:proofErr w:type="gramEnd"/>
-      <w:r>
-        <w:t xml:space="preserve">_price) as 'Maximum Order Amount' from customers c inner join orders o on </w:t>
-      </w:r>
-      <w:proofErr w:type="gramStart"/>
-      <w:r>
-        <w:t>c.customer</w:t>
-      </w:r>
-      <w:proofErr w:type="gramEnd"/>
-      <w:r>
-        <w:t xml:space="preserve">_id = </w:t>
-      </w:r>
-      <w:proofErr w:type="gramStart"/>
-      <w:r>
-        <w:t>o.customer</w:t>
-      </w:r>
-      <w:proofErr w:type="gramEnd"/>
-      <w:r>
-        <w:t xml:space="preserve">_id group by </w:t>
-      </w:r>
-      <w:proofErr w:type="gramStart"/>
-      <w:r>
-        <w:t>c.customer</w:t>
-      </w:r>
-      <w:proofErr w:type="gramEnd"/>
-      <w:r>
-        <w:t>_</w:t>
-      </w:r>
-      <w:proofErr w:type="gramStart"/>
-      <w:r>
-        <w:t>id,c</w:t>
-      </w:r>
-      <w:proofErr w:type="gramEnd"/>
-      <w:r>
-        <w:t>.</w:t>
-      </w:r>
-      <w:proofErr w:type="gramStart"/>
-      <w:r>
-        <w:t>firstname,c</w:t>
-      </w:r>
-      <w:proofErr w:type="gramEnd"/>
-      <w:r>
-        <w:t>.lastname</w:t>
-      </w:r>
-    </w:p>
-    <w:p>
-      <w:pPr>
-        <w:rPr>
-          <w:b/>
-          <w:bCs/>
-        </w:rPr>
-      </w:pPr>
-      <w:r>
-        <w:rPr>
-          <w:b/>
-          <w:bCs/>
-        </w:rPr>
-        <w:t>14.Get Customers Who Placed Orders Totaling Over $1000</w:t>
+      <w:proofErr w:type="spellStart"/>
+      <w:r>
+        <w:t>o.total_price</w:t>
+      </w:r>
+      <w:proofErr w:type="spellEnd"/>
+      <w:r>
+        <w:t xml:space="preserve">) as 'Maximum Order Amount' from customers c inner join orders o on </w:t>
+      </w:r>
+      <w:proofErr w:type="spellStart"/>
+      <w:r>
+        <w:t>c.customer_id</w:t>
+      </w:r>
+      <w:proofErr w:type="spellEnd"/>
+      <w:r>
+        <w:t xml:space="preserve"> = </w:t>
+      </w:r>
+      <w:proofErr w:type="spellStart"/>
+      <w:r>
+        <w:t>o.customer_id</w:t>
+      </w:r>
+      <w:proofErr w:type="spellEnd"/>
+      <w:r>
+        <w:t xml:space="preserve"> group by </w:t>
+      </w:r>
+      <w:proofErr w:type="spellStart"/>
+      <w:r>
+        <w:t>c.customer_id,c.firstname,c.lastname</w:t>
+      </w:r>
+      <w:proofErr w:type="spellEnd"/>
+    </w:p>
+    <w:p>
+      <w:pPr>
+        <w:rPr>
+          <w:b/>
+          <w:bCs/>
+        </w:rPr>
+      </w:pPr>
+      <w:r>
+        <w:rPr>
+          <w:b/>
+          <w:bCs/>
+        </w:rPr>
+        <w:t xml:space="preserve">14.Get Customers Who Placed Orders </w:t>
+      </w:r>
+      <w:proofErr w:type="spellStart"/>
+      <w:r>
+        <w:rPr>
+          <w:b/>
+          <w:bCs/>
+        </w:rPr>
+        <w:t>Totaling</w:t>
+      </w:r>
+      <w:proofErr w:type="spellEnd"/>
+      <w:r>
+        <w:rPr>
+          <w:b/>
+          <w:bCs/>
+        </w:rPr>
+        <w:t xml:space="preserve"> Over $1000</w:t>
       </w:r>
     </w:p>
     <w:p>
       <w:r>
         <w:t xml:space="preserve">select </w:t>
       </w:r>
-      <w:proofErr w:type="gramStart"/>
-      <w:r>
-        <w:t>c.customer</w:t>
-      </w:r>
-      <w:proofErr w:type="gramEnd"/>
-      <w:r>
-        <w:t>_</w:t>
-      </w:r>
-      <w:proofErr w:type="gramStart"/>
-      <w:r>
-        <w:t>id,c</w:t>
-      </w:r>
-      <w:proofErr w:type="gramEnd"/>
-      <w:r>
-        <w:t>.firstname+' '+</w:t>
-      </w:r>
-      <w:proofErr w:type="gramStart"/>
+      <w:proofErr w:type="spellStart"/>
+      <w:r>
+        <w:t>c.customer_id,c.firstname</w:t>
+      </w:r>
+      <w:proofErr w:type="spellEnd"/>
+      <w:r>
+        <w:t>+' '+</w:t>
+      </w:r>
+      <w:proofErr w:type="spellStart"/>
       <w:r>
         <w:t>c.lastname</w:t>
       </w:r>
-      <w:proofErr w:type="gramEnd"/>
-      <w:r>
-        <w:t xml:space="preserve"> as 'Customer Name</w:t>
-      </w:r>
-      <w:proofErr w:type="gramStart"/>
-      <w:r>
-        <w:t>',sum</w:t>
-      </w:r>
-      <w:proofErr w:type="gramEnd"/>
+      <w:proofErr w:type="spellEnd"/>
+      <w:r>
+        <w:t xml:space="preserve"> as 'Customer </w:t>
+      </w:r>
+      <w:proofErr w:type="spellStart"/>
+      <w:r>
+        <w:t>Name',sum</w:t>
+      </w:r>
+      <w:proofErr w:type="spellEnd"/>
       <w:r>
         <w:t>(</w:t>
       </w:r>
-      <w:proofErr w:type="gramStart"/>
-      <w:r>
-        <w:t>o.total</w:t>
-      </w:r>
-      <w:proofErr w:type="gramEnd"/>
-      <w:r>
-        <w:t xml:space="preserve">_price) as 'Total Spent' from customers c inner join orders o on </w:t>
-      </w:r>
-      <w:proofErr w:type="gramStart"/>
-      <w:r>
-        <w:t>c.customer</w:t>
-      </w:r>
-      <w:proofErr w:type="gramEnd"/>
-      <w:r>
-        <w:t xml:space="preserve">_id = </w:t>
-      </w:r>
-      <w:proofErr w:type="gramStart"/>
-      <w:r>
-        <w:t>o.customer</w:t>
-      </w:r>
-      <w:proofErr w:type="gramEnd"/>
-      <w:r>
-        <w:t xml:space="preserve">_id group by </w:t>
-      </w:r>
-      <w:proofErr w:type="gramStart"/>
-      <w:r>
-        <w:t>c.customer</w:t>
-      </w:r>
-      <w:proofErr w:type="gramEnd"/>
-      <w:r>
-        <w:t>_</w:t>
-      </w:r>
-      <w:proofErr w:type="gramStart"/>
-      <w:r>
-        <w:t>id,c</w:t>
-      </w:r>
-      <w:proofErr w:type="gramEnd"/>
-      <w:r>
-        <w:t>.</w:t>
-      </w:r>
-      <w:proofErr w:type="gramStart"/>
-      <w:r>
-        <w:t>firstname,c</w:t>
-      </w:r>
-      <w:proofErr w:type="gramEnd"/>
-      <w:r>
-        <w:t>.lastname having sum(</w:t>
-      </w:r>
-      <w:proofErr w:type="gramStart"/>
-      <w:r>
-        <w:t>o.total</w:t>
-      </w:r>
-      <w:proofErr w:type="gramEnd"/>
-      <w:r>
-        <w:t>_price)&gt;1000</w:t>
+      <w:proofErr w:type="spellStart"/>
+      <w:r>
+        <w:t>o.total_price</w:t>
+      </w:r>
+      <w:proofErr w:type="spellEnd"/>
+      <w:r>
+        <w:t xml:space="preserve">) as 'Total Spent' from customers c inner join orders o on </w:t>
+      </w:r>
+      <w:proofErr w:type="spellStart"/>
+      <w:r>
+        <w:t>c.customer_id</w:t>
+      </w:r>
+      <w:proofErr w:type="spellEnd"/>
+      <w:r>
+        <w:t xml:space="preserve"> = </w:t>
+      </w:r>
+      <w:proofErr w:type="spellStart"/>
+      <w:r>
+        <w:t>o.customer_id</w:t>
+      </w:r>
+      <w:proofErr w:type="spellEnd"/>
+      <w:r>
+        <w:t xml:space="preserve"> group by </w:t>
+      </w:r>
+      <w:proofErr w:type="spellStart"/>
+      <w:r>
+        <w:t>c.customer_id,c.firstname,c.lastname</w:t>
+      </w:r>
+      <w:proofErr w:type="spellEnd"/>
+      <w:r>
+        <w:t xml:space="preserve"> having sum(</w:t>
+      </w:r>
+      <w:proofErr w:type="spellStart"/>
+      <w:r>
+        <w:t>o.total_price</w:t>
+      </w:r>
+      <w:proofErr w:type="spellEnd"/>
+      <w:r>
+        <w:t>)&gt;1000</w:t>
       </w:r>
     </w:p>
     <w:p>
@@ -847,27 +1711,75 @@
     </w:p>
     <w:p>
       <w:r>
-        <w:t>select * from products where product_id not in (select product_id from cart)</w:t>
-      </w:r>
-    </w:p>
-    <w:p>
-      <w:pPr>
-        <w:rPr>
-          <w:b/>
-          <w:bCs/>
-        </w:rPr>
-      </w:pPr>
-      <w:r>
-        <w:rPr>
-          <w:b/>
-          <w:bCs/>
-        </w:rPr>
-        <w:t>16.Subquery to Find Customers Who Havent Placed Orders</w:t>
-      </w:r>
-    </w:p>
-    <w:p>
-      <w:r>
-        <w:t>select * from customers where customer_id not in (select customer_id from orders)</w:t>
+        <w:t xml:space="preserve">select * from products where </w:t>
+      </w:r>
+      <w:proofErr w:type="spellStart"/>
+      <w:r>
+        <w:t>product_id</w:t>
+      </w:r>
+      <w:proofErr w:type="spellEnd"/>
+      <w:r>
+        <w:t xml:space="preserve"> not in (select </w:t>
+      </w:r>
+      <w:proofErr w:type="spellStart"/>
+      <w:r>
+        <w:t>product_id</w:t>
+      </w:r>
+      <w:proofErr w:type="spellEnd"/>
+      <w:r>
+        <w:t xml:space="preserve"> from cart)</w:t>
+      </w:r>
+    </w:p>
+    <w:p>
+      <w:pPr>
+        <w:rPr>
+          <w:b/>
+          <w:bCs/>
+        </w:rPr>
+      </w:pPr>
+      <w:r>
+        <w:rPr>
+          <w:b/>
+          <w:bCs/>
+        </w:rPr>
+        <w:t xml:space="preserve">16.Subquery to Find Customers Who </w:t>
+      </w:r>
+      <w:proofErr w:type="spellStart"/>
+      <w:r>
+        <w:rPr>
+          <w:b/>
+          <w:bCs/>
+        </w:rPr>
+        <w:t>Havent</w:t>
+      </w:r>
+      <w:proofErr w:type="spellEnd"/>
+      <w:r>
+        <w:rPr>
+          <w:b/>
+          <w:bCs/>
+        </w:rPr>
+        <w:t xml:space="preserve"> Placed Orders</w:t>
+      </w:r>
+    </w:p>
+    <w:p>
+      <w:r>
+        <w:t xml:space="preserve">select * from customers where </w:t>
+      </w:r>
+      <w:proofErr w:type="spellStart"/>
+      <w:r>
+        <w:t>customer_id</w:t>
+      </w:r>
+      <w:proofErr w:type="spellEnd"/>
+      <w:r>
+        <w:t xml:space="preserve"> not in (select </w:t>
+      </w:r>
+      <w:proofErr w:type="spellStart"/>
+      <w:r>
+        <w:t>customer_id</w:t>
+      </w:r>
+      <w:proofErr w:type="spellEnd"/>
+      <w:r>
+        <w:t xml:space="preserve"> from orders)</w:t>
       </w:r>
     </w:p>
     <w:p>
@@ -903,108 +1815,89 @@
       <w:r>
         <w:t xml:space="preserve">select </w:t>
       </w:r>
-      <w:proofErr w:type="gramStart"/>
-      <w:r>
-        <w:t>p.product</w:t>
-      </w:r>
-      <w:proofErr w:type="gramEnd"/>
-      <w:r>
-        <w:t>_</w:t>
-      </w:r>
-      <w:proofErr w:type="gramStart"/>
-      <w:r>
-        <w:t>id,p</w:t>
-      </w:r>
-      <w:proofErr w:type="gramEnd"/>
-      <w:r>
-        <w:t>.</w:t>
-      </w:r>
-      <w:proofErr w:type="gramStart"/>
-      <w:r>
-        <w:t>name,sum</w:t>
-      </w:r>
-      <w:proofErr w:type="gramEnd"/>
+      <w:proofErr w:type="spellStart"/>
+      <w:r>
+        <w:t>p.product_id,p.name,sum</w:t>
+      </w:r>
+      <w:proofErr w:type="spellEnd"/>
       <w:r>
         <w:t>(</w:t>
       </w:r>
-      <w:proofErr w:type="gramStart"/>
+      <w:proofErr w:type="spellStart"/>
       <w:r>
         <w:t>o.itemAmount</w:t>
       </w:r>
-      <w:proofErr w:type="gramEnd"/>
-      <w:r>
-        <w:t>) as 'TotalAmount</w:t>
-      </w:r>
-      <w:proofErr w:type="gramStart"/>
-      <w:r>
-        <w:t>',(</w:t>
-      </w:r>
-      <w:proofErr w:type="gramEnd"/>
-      <w:r>
-        <w:t>sum(</w:t>
-      </w:r>
-      <w:proofErr w:type="gramStart"/>
+      <w:proofErr w:type="spellEnd"/>
+      <w:r>
+        <w:t>) as '</w:t>
+      </w:r>
+      <w:proofErr w:type="spellStart"/>
+      <w:r>
+        <w:t>TotalAmount</w:t>
+      </w:r>
+      <w:proofErr w:type="spellEnd"/>
+      <w:r>
+        <w:t>',(sum(</w:t>
+      </w:r>
+      <w:proofErr w:type="spellStart"/>
       <w:r>
         <w:t>o.itemAmount</w:t>
       </w:r>
-      <w:proofErr w:type="gramEnd"/>
-      <w:r>
-        <w:t>)*100.00)</w:t>
-      </w:r>
-      <w:proofErr w:type="gramStart"/>
-      <w:r>
-        <w:t>/(</w:t>
-      </w:r>
-      <w:proofErr w:type="gramEnd"/>
-      <w:r>
-        <w:t xml:space="preserve">select </w:t>
+      <w:proofErr w:type="spellEnd"/>
+      <w:r>
+        <w:t xml:space="preserve">)*100.00)/(select </w:t>
       </w:r>
       <w:r>
         <w:t>sum</w:t>
       </w:r>
       <w:r>
-        <w:t>(itemAmount) from order_items) as 'Percentage</w:t>
-      </w:r>
-      <w:proofErr w:type="gramStart"/>
-      <w:r>
-        <w:t>'  from</w:t>
-      </w:r>
-      <w:proofErr w:type="gramEnd"/>
-      <w:r>
-        <w:t xml:space="preserve"> order_items o inner join products p on </w:t>
-      </w:r>
-      <w:proofErr w:type="gramStart"/>
-      <w:r>
-        <w:t>o.product</w:t>
-      </w:r>
-      <w:proofErr w:type="gramEnd"/>
-      <w:r>
-        <w:t xml:space="preserve">_id = </w:t>
-      </w:r>
-      <w:proofErr w:type="gramStart"/>
-      <w:r>
-        <w:t>p.product</w:t>
-      </w:r>
-      <w:proofErr w:type="gramEnd"/>
-      <w:r>
-        <w:t xml:space="preserve">_id group by </w:t>
-      </w:r>
-      <w:proofErr w:type="gramStart"/>
-      <w:r>
-        <w:t>p.product</w:t>
-      </w:r>
-      <w:proofErr w:type="gramEnd"/>
-      <w:r>
-        <w:t>_</w:t>
-      </w:r>
-      <w:proofErr w:type="gramStart"/>
-      <w:r>
-        <w:t>id,p</w:t>
-      </w:r>
-      <w:proofErr w:type="gramEnd"/>
-      <w:r>
-        <w:t>.name</w:t>
-      </w:r>
+        <w:t>(</w:t>
+      </w:r>
+      <w:proofErr w:type="spellStart"/>
+      <w:r>
+        <w:t>itemAmount</w:t>
+      </w:r>
+      <w:proofErr w:type="spellEnd"/>
+      <w:r>
+        <w:t xml:space="preserve">) from </w:t>
+      </w:r>
+      <w:proofErr w:type="spellStart"/>
+      <w:r>
+        <w:t>order_items</w:t>
+      </w:r>
+      <w:proofErr w:type="spellEnd"/>
+      <w:r>
+        <w:t xml:space="preserve">) as 'Percentage'  from </w:t>
+      </w:r>
+      <w:proofErr w:type="spellStart"/>
+      <w:r>
+        <w:t>order_items</w:t>
+      </w:r>
+      <w:proofErr w:type="spellEnd"/>
+      <w:r>
+        <w:t xml:space="preserve"> o inner join products p on </w:t>
+      </w:r>
+      <w:proofErr w:type="spellStart"/>
+      <w:r>
+        <w:t>o.product_id</w:t>
+      </w:r>
+      <w:proofErr w:type="spellEnd"/>
+      <w:r>
+        <w:t xml:space="preserve"> = </w:t>
+      </w:r>
+      <w:proofErr w:type="spellStart"/>
+      <w:r>
+        <w:t>p.product_id</w:t>
+      </w:r>
+      <w:proofErr w:type="spellEnd"/>
+      <w:r>
+        <w:t xml:space="preserve"> group by </w:t>
+      </w:r>
+      <w:proofErr w:type="spellStart"/>
+      <w:r>
+        <w:t>p.product_id,p.name</w:t>
+      </w:r>
+      <w:proofErr w:type="spellEnd"/>
     </w:p>
     <w:p>
       <w:pPr>
@@ -1048,20 +1941,52 @@
           <w:b/>
           <w:bCs/>
         </w:rPr>
-        <w:t>The average quantity involes all the products--</w:t>
-      </w:r>
-    </w:p>
-    <w:p>
-      <w:r>
-        <w:t>select * from products where stockQuantity</w:t>
-      </w:r>
-      <w:proofErr w:type="gramStart"/>
-      <w:r>
-        <w:t>&lt;(</w:t>
-      </w:r>
-      <w:proofErr w:type="gramEnd"/>
-      <w:r>
-        <w:t>select avg(stockQuantity) from products)</w:t>
+        <w:t xml:space="preserve">The average quantity </w:t>
+      </w:r>
+      <w:proofErr w:type="spellStart"/>
+      <w:r>
+        <w:rPr>
+          <w:b/>
+          <w:bCs/>
+        </w:rPr>
+        <w:t>involes</w:t>
+      </w:r>
+      <w:proofErr w:type="spellEnd"/>
+      <w:r>
+        <w:rPr>
+          <w:b/>
+          <w:bCs/>
+        </w:rPr>
+        <w:t xml:space="preserve"> all the products--</w:t>
+      </w:r>
+    </w:p>
+    <w:p>
+      <w:r>
+        <w:t xml:space="preserve">select * from products where </w:t>
+      </w:r>
+      <w:proofErr w:type="spellStart"/>
+      <w:r>
+        <w:t>stockQuantity</w:t>
+      </w:r>
+      <w:proofErr w:type="spellEnd"/>
+      <w:r>
+        <w:t xml:space="preserve">&lt;(select </w:t>
+      </w:r>
+      <w:proofErr w:type="spellStart"/>
+      <w:r>
+        <w:t>avg</w:t>
+      </w:r>
+      <w:proofErr w:type="spellEnd"/>
+      <w:r>
+        <w:t>(</w:t>
+      </w:r>
+      <w:proofErr w:type="spellStart"/>
+      <w:r>
+        <w:t>stockQuantity</w:t>
+      </w:r>
+      <w:proofErr w:type="spellEnd"/>
+      <w:r>
+        <w:t>) from products)</w:t>
       </w:r>
     </w:p>
     <w:p>
@@ -1091,13 +2016,60 @@
           <w:b/>
           <w:bCs/>
         </w:rPr>
-        <w:lastRenderedPageBreak/>
-        <w:t>--here i have assigned high value orders as one who purchase more than $1000--</w:t>
-      </w:r>
-    </w:p>
-    <w:p>
-      <w:r>
-        <w:t>select * from customers where customer_id in (select customer_id from orders group by customer_id having sum(total_price)&gt;1000)</w:t>
+        <w:t xml:space="preserve">--here </w:t>
+      </w:r>
+      <w:proofErr w:type="spellStart"/>
+      <w:r>
+        <w:rPr>
+          <w:b/>
+          <w:bCs/>
+        </w:rPr>
+        <w:t>i</w:t>
+      </w:r>
+      <w:proofErr w:type="spellEnd"/>
+      <w:r>
+        <w:rPr>
+          <w:b/>
+          <w:bCs/>
+        </w:rPr>
+        <w:t xml:space="preserve"> have assigned high value orders as one who purchase more than $1000--</w:t>
+      </w:r>
+    </w:p>
+    <w:p>
+      <w:r>
+        <w:t xml:space="preserve">select * from customers where </w:t>
+      </w:r>
+      <w:proofErr w:type="spellStart"/>
+      <w:r>
+        <w:t>customer_id</w:t>
+      </w:r>
+      <w:proofErr w:type="spellEnd"/>
+      <w:r>
+        <w:t xml:space="preserve"> in (select </w:t>
+      </w:r>
+      <w:proofErr w:type="spellStart"/>
+      <w:r>
+        <w:t>customer_id</w:t>
+      </w:r>
+      <w:proofErr w:type="spellEnd"/>
+      <w:r>
+        <w:t xml:space="preserve"> from orders group by </w:t>
+      </w:r>
+      <w:proofErr w:type="spellStart"/>
+      <w:r>
+        <w:t>customer_id</w:t>
+      </w:r>
+      <w:proofErr w:type="spellEnd"/>
+      <w:r>
+        <w:t xml:space="preserve"> having sum(</w:t>
+      </w:r>
+      <w:proofErr w:type="spellStart"/>
+      <w:r>
+        <w:t>total_price</w:t>
+      </w:r>
+      <w:proofErr w:type="spellEnd"/>
+      <w:r>
+        <w:t>)&gt;1000)</w:t>
       </w:r>
     </w:p>
     <w:p>

</xml_diff>